<commit_message>
Part A, 1-3 are done, and all of part B, and code is in word doc. Still need a bit more
</commit_message>
<xml_diff>
--- a/Project1Doc.docx
+++ b/Project1Doc.docx
@@ -3,19 +3,24 @@
 <w:document xmlns:wpc="http://schemas.microsoft.com/office/word/2010/wordprocessingCanvas" xmlns:cx="http://schemas.microsoft.com/office/drawing/2014/chartex" xmlns:cx1="http://schemas.microsoft.com/office/drawing/2015/9/8/chartex" xmlns:cx2="http://schemas.microsoft.com/office/drawing/2015/10/21/chartex" xmlns:cx3="http://schemas.microsoft.com/office/drawing/2016/5/9/chartex" xmlns:cx4="http://schemas.microsoft.com/office/drawing/2016/5/10/chartex" xmlns:cx5="http://schemas.microsoft.com/office/drawing/2016/5/11/chartex" xmlns:cx6="http://schemas.microsoft.com/office/drawing/2016/5/12/chartex" xmlns:cx7="http://schemas.microsoft.com/office/drawing/2016/5/13/chartex" xmlns:cx8="http://schemas.microsoft.com/office/drawing/2016/5/14/chartex" xmlns:mc="http://schemas.openxmlformats.org/markup-compatibility/2006" xmlns:aink="http://schemas.microsoft.com/office/drawing/2016/ink" xmlns:am3d="http://schemas.microsoft.com/office/drawing/2017/model3d" xmlns:o="urn:schemas-microsoft-com:office:office" xmlns:r="http://schemas.openxmlformats.org/officeDocument/2006/relationships" xmlns:m="http://schemas.openxmlformats.org/officeDocument/2006/math" xmlns:v="urn:schemas-microsoft-com:vml" xmlns:wp14="http://schemas.microsoft.com/office/word/2010/wordprocessingDrawing" xmlns:wp="http://schemas.openxmlformats.org/drawingml/2006/wordprocessingDrawing" xmlns:w10="urn:schemas-microsoft-com:office:word" xmlns:w="http://schemas.openxmlformats.org/wordprocessingml/2006/main" xmlns:w14="http://schemas.microsoft.com/office/word/2010/wordml" xmlns:w15="http://schemas.microsoft.com/office/word/2012/wordml" xmlns:w16cid="http://schemas.microsoft.com/office/word/2016/wordml/cid" xmlns:w16se="http://schemas.microsoft.com/office/word/2015/wordml/symex" xmlns:wpg="http://schemas.microsoft.com/office/word/2010/wordprocessingGroup" xmlns:wpi="http://schemas.microsoft.com/office/word/2010/wordprocessingInk" xmlns:wne="http://schemas.microsoft.com/office/word/2006/wordml" xmlns:wps="http://schemas.microsoft.com/office/word/2010/wordprocessingShape" mc:Ignorable="w14 w15 w16se w16cid wp14">
   <w:body>
     <w:p/>
-    <w:p/>
-    <w:p/>
-    <w:p/>
     <w:p>
       <w:r>
         <w:rPr>
           <w:noProof/>
         </w:rPr>
         <w:drawing>
-          <wp:inline distT="0" distB="0" distL="0" distR="0" wp14:anchorId="43B5F8C8" wp14:editId="0AC2952F">
-            <wp:extent cx="2811021" cy="2476500"/>
-            <wp:effectExtent l="0" t="0" r="8890" b="0"/>
-            <wp:docPr id="2" name="Picture 2"/>
+          <wp:anchor distT="0" distB="0" distL="114300" distR="114300" simplePos="0" relativeHeight="251659264" behindDoc="0" locked="0" layoutInCell="1" allowOverlap="1" wp14:anchorId="43BA385F">
+            <wp:simplePos x="0" y="0"/>
+            <wp:positionH relativeFrom="margin">
+              <wp:align>right</wp:align>
+            </wp:positionH>
+            <wp:positionV relativeFrom="paragraph">
+              <wp:posOffset>3844925</wp:posOffset>
+            </wp:positionV>
+            <wp:extent cx="5943600" cy="3817620"/>
+            <wp:effectExtent l="0" t="0" r="0" b="0"/>
+            <wp:wrapTopAndBottom/>
+            <wp:docPr id="5" name="Picture 5"/>
             <wp:cNvGraphicFramePr>
               <a:graphicFrameLocks xmlns:a="http://schemas.openxmlformats.org/drawingml/2006/main" noChangeAspect="1"/>
             </wp:cNvGraphicFramePr>
@@ -27,7 +32,13 @@
                     <pic:cNvPicPr/>
                   </pic:nvPicPr>
                   <pic:blipFill>
-                    <a:blip r:embed="rId7"/>
+                    <a:blip r:embed="rId7">
+                      <a:extLst>
+                        <a:ext uri="{28A0092B-C50C-407E-A947-70E740481C1C}">
+                          <a14:useLocalDpi xmlns:a14="http://schemas.microsoft.com/office/drawing/2010/main" val="0"/>
+                        </a:ext>
+                      </a:extLst>
+                    </a:blip>
                     <a:stretch>
                       <a:fillRect/>
                     </a:stretch>
@@ -35,7 +46,7 @@
                   <pic:spPr>
                     <a:xfrm>
                       <a:off x="0" y="0"/>
-                      <a:ext cx="2868993" cy="2527573"/>
+                      <a:ext cx="5943600" cy="3817620"/>
                     </a:xfrm>
                     <a:prstGeom prst="rect">
                       <a:avLst/>
@@ -44,7 +55,13 @@
                 </pic:pic>
               </a:graphicData>
             </a:graphic>
-          </wp:inline>
+            <wp14:sizeRelH relativeFrom="page">
+              <wp14:pctWidth>0</wp14:pctWidth>
+            </wp14:sizeRelH>
+            <wp14:sizeRelV relativeFrom="page">
+              <wp14:pctHeight>0</wp14:pctHeight>
+            </wp14:sizeRelV>
+          </wp:anchor>
         </w:drawing>
       </w:r>
       <w:r>
@@ -52,10 +69,18 @@
           <w:noProof/>
         </w:rPr>
         <w:drawing>
-          <wp:inline distT="0" distB="0" distL="0" distR="0" wp14:anchorId="6AD4E4DB" wp14:editId="045C96B4">
-            <wp:extent cx="2918460" cy="2520230"/>
-            <wp:effectExtent l="0" t="0" r="0" b="0"/>
-            <wp:docPr id="1" name="Picture 1"/>
+          <wp:anchor distT="0" distB="0" distL="114300" distR="114300" simplePos="0" relativeHeight="251658240" behindDoc="0" locked="0" layoutInCell="1" allowOverlap="1" wp14:anchorId="2EC904BF">
+            <wp:simplePos x="0" y="0"/>
+            <wp:positionH relativeFrom="margin">
+              <wp:align>right</wp:align>
+            </wp:positionH>
+            <wp:positionV relativeFrom="paragraph">
+              <wp:posOffset>216535</wp:posOffset>
+            </wp:positionV>
+            <wp:extent cx="5943600" cy="3634740"/>
+            <wp:effectExtent l="0" t="0" r="0" b="3810"/>
+            <wp:wrapTopAndBottom/>
+            <wp:docPr id="4" name="Picture 4"/>
             <wp:cNvGraphicFramePr>
               <a:graphicFrameLocks xmlns:a="http://schemas.openxmlformats.org/drawingml/2006/main" noChangeAspect="1"/>
             </wp:cNvGraphicFramePr>
@@ -67,7 +92,13 @@
                     <pic:cNvPicPr/>
                   </pic:nvPicPr>
                   <pic:blipFill>
-                    <a:blip r:embed="rId8"/>
+                    <a:blip r:embed="rId8">
+                      <a:extLst>
+                        <a:ext uri="{28A0092B-C50C-407E-A947-70E740481C1C}">
+                          <a14:useLocalDpi xmlns:a14="http://schemas.microsoft.com/office/drawing/2010/main" val="0"/>
+                        </a:ext>
+                      </a:extLst>
+                    </a:blip>
                     <a:stretch>
                       <a:fillRect/>
                     </a:stretch>
@@ -75,7 +106,7 @@
                   <pic:spPr>
                     <a:xfrm>
                       <a:off x="0" y="0"/>
-                      <a:ext cx="2946787" cy="2544691"/>
+                      <a:ext cx="5943600" cy="3634740"/>
                     </a:xfrm>
                     <a:prstGeom prst="rect">
                       <a:avLst/>
@@ -84,21 +115,65 @@
                 </pic:pic>
               </a:graphicData>
             </a:graphic>
-          </wp:inline>
+            <wp14:sizeRelH relativeFrom="page">
+              <wp14:pctWidth>0</wp14:pctWidth>
+            </wp14:sizeRelH>
+            <wp14:sizeRelV relativeFrom="page">
+              <wp14:pctHeight>0</wp14:pctHeight>
+            </wp14:sizeRelV>
+          </wp:anchor>
         </w:drawing>
       </w:r>
+      <w:r>
+        <w:t>Python 3 code used</w:t>
+      </w:r>
+    </w:p>
+    <w:p>
+      <w:r>
+        <w:br w:type="page"/>
+      </w:r>
     </w:p>
     <w:p/>
     <w:p>
       <w:r>
+        <w:t>Output :</w:t>
+      </w:r>
+    </w:p>
+    <w:p>
+      <w:r>
+        <w:t xml:space="preserve">Data Model A from groupA.txt uses line  </w:t>
+      </w:r>
+      <w:r>
+        <w:rPr>
+          <w:b/>
+        </w:rPr>
+        <w:t xml:space="preserve">Y = (-0.96)X + 1.7 </w:t>
+      </w:r>
+      <w:r>
+        <w:t xml:space="preserve"> with normalized data</w:t>
+      </w:r>
+    </w:p>
+    <w:p>
+      <w:pPr>
         <w:rPr>
           <w:noProof/>
         </w:rPr>
+      </w:pPr>
+      <w:r>
+        <w:rPr>
+          <w:noProof/>
+        </w:rPr>
+        <w:t xml:space="preserve"> </w:t>
+      </w:r>
+      <w:r>
+        <w:rPr>
+          <w:noProof/>
+        </w:rPr>
         <w:drawing>
-          <wp:inline distT="0" distB="0" distL="0" distR="0" wp14:anchorId="1BF1FE5C" wp14:editId="1C1C4A28">
-            <wp:extent cx="2995073" cy="2407920"/>
+          <wp:inline distT="0" distB="0" distL="0" distR="0" wp14:anchorId="0CC51151" wp14:editId="58FB072A">
+            <wp:extent cx="3352800" cy="2199721"/>
             <wp:effectExtent l="0" t="0" r="0" b="0"/>
-            <wp:docPr id="3" name="Picture 3"/>
+            <wp:docPr id="6" name="Picture 6"/>
             <wp:cNvGraphicFramePr>
               <a:graphicFrameLocks xmlns:a="http://schemas.openxmlformats.org/drawingml/2006/main" noChangeAspect="1"/>
             </wp:cNvGraphicFramePr>
@@ -118,6 +193,391 @@
                   <pic:spPr>
                     <a:xfrm>
                       <a:off x="0" y="0"/>
+                      <a:ext cx="3400463" cy="2230992"/>
+                    </a:xfrm>
+                    <a:prstGeom prst="rect">
+                      <a:avLst/>
+                    </a:prstGeom>
+                  </pic:spPr>
+                </pic:pic>
+              </a:graphicData>
+            </a:graphic>
+          </wp:inline>
+        </w:drawing>
+      </w:r>
+    </w:p>
+    <w:p>
+      <w:pPr>
+        <w:rPr>
+          <w:noProof/>
+        </w:rPr>
+      </w:pPr>
+      <w:r>
+        <w:rPr>
+          <w:noProof/>
+        </w:rPr>
+        <w:t xml:space="preserve">Data Model B from groupB.txt uses line  </w:t>
+      </w:r>
+      <w:r>
+        <w:rPr>
+          <w:b/>
+          <w:noProof/>
+        </w:rPr>
+        <w:t xml:space="preserve">Y = (-1)X + 1.825 </w:t>
+      </w:r>
+      <w:r>
+        <w:rPr>
+          <w:noProof/>
+        </w:rPr>
+        <w:t xml:space="preserve"> with normalized data</w:t>
+      </w:r>
+    </w:p>
+    <w:p>
+      <w:r>
+        <w:rPr>
+          <w:noProof/>
+        </w:rPr>
+        <w:drawing>
+          <wp:inline distT="0" distB="0" distL="0" distR="0" wp14:anchorId="6F5A2F93" wp14:editId="39AF28FE">
+            <wp:extent cx="3321685" cy="2179307"/>
+            <wp:effectExtent l="0" t="0" r="0" b="0"/>
+            <wp:docPr id="7" name="Picture 7"/>
+            <wp:cNvGraphicFramePr>
+              <a:graphicFrameLocks xmlns:a="http://schemas.openxmlformats.org/drawingml/2006/main" noChangeAspect="1"/>
+            </wp:cNvGraphicFramePr>
+            <a:graphic xmlns:a="http://schemas.openxmlformats.org/drawingml/2006/main">
+              <a:graphicData uri="http://schemas.openxmlformats.org/drawingml/2006/picture">
+                <pic:pic xmlns:pic="http://schemas.openxmlformats.org/drawingml/2006/picture">
+                  <pic:nvPicPr>
+                    <pic:cNvPr id="1" name=""/>
+                    <pic:cNvPicPr/>
+                  </pic:nvPicPr>
+                  <pic:blipFill>
+                    <a:blip r:embed="rId10"/>
+                    <a:stretch>
+                      <a:fillRect/>
+                    </a:stretch>
+                  </pic:blipFill>
+                  <pic:spPr>
+                    <a:xfrm>
+                      <a:off x="0" y="0"/>
+                      <a:ext cx="3365157" cy="2207828"/>
+                    </a:xfrm>
+                    <a:prstGeom prst="rect">
+                      <a:avLst/>
+                    </a:prstGeom>
+                  </pic:spPr>
+                </pic:pic>
+              </a:graphicData>
+            </a:graphic>
+          </wp:inline>
+        </w:drawing>
+      </w:r>
+    </w:p>
+    <w:p>
+      <w:r>
+        <w:t xml:space="preserve">Data Model C from groupC.txt uses line </w:t>
+      </w:r>
+      <w:r>
+        <w:rPr>
+          <w:b/>
+        </w:rPr>
+        <w:t xml:space="preserve"> Y = (-1.2)X + 2  </w:t>
+      </w:r>
+      <w:r>
+        <w:t>with normalized data</w:t>
+      </w:r>
+      <w:r>
+        <w:rPr>
+          <w:noProof/>
+        </w:rPr>
+        <w:drawing>
+          <wp:inline distT="0" distB="0" distL="0" distR="0" wp14:anchorId="53755B9A" wp14:editId="5D40969D">
+            <wp:extent cx="3390900" cy="2224717"/>
+            <wp:effectExtent l="0" t="0" r="0" b="4445"/>
+            <wp:docPr id="8" name="Picture 8"/>
+            <wp:cNvGraphicFramePr>
+              <a:graphicFrameLocks xmlns:a="http://schemas.openxmlformats.org/drawingml/2006/main" noChangeAspect="1"/>
+            </wp:cNvGraphicFramePr>
+            <a:graphic xmlns:a="http://schemas.openxmlformats.org/drawingml/2006/main">
+              <a:graphicData uri="http://schemas.openxmlformats.org/drawingml/2006/picture">
+                <pic:pic xmlns:pic="http://schemas.openxmlformats.org/drawingml/2006/picture">
+                  <pic:nvPicPr>
+                    <pic:cNvPr id="1" name=""/>
+                    <pic:cNvPicPr/>
+                  </pic:nvPicPr>
+                  <pic:blipFill>
+                    <a:blip r:embed="rId11"/>
+                    <a:stretch>
+                      <a:fillRect/>
+                    </a:stretch>
+                  </pic:blipFill>
+                  <pic:spPr>
+                    <a:xfrm>
+                      <a:off x="0" y="0"/>
+                      <a:ext cx="3483224" cy="2285289"/>
+                    </a:xfrm>
+                    <a:prstGeom prst="rect">
+                      <a:avLst/>
+                    </a:prstGeom>
+                  </pic:spPr>
+                </pic:pic>
+              </a:graphicData>
+            </a:graphic>
+          </wp:inline>
+        </w:drawing>
+      </w:r>
+      <w:r>
+        <w:br w:type="page"/>
+      </w:r>
+    </w:p>
+    <w:p/>
+    <w:p>
+      <w:pPr>
+        <w:rPr>
+          <w:b/>
+        </w:rPr>
+      </w:pPr>
+      <w:r>
+        <w:rPr>
+          <w:b/>
+        </w:rPr>
+        <w:t xml:space="preserve">3B) </w:t>
+      </w:r>
+    </w:p>
+    <w:p>
+      <w:r>
+        <w:tab/>
+        <w:t>Weights for A were W</w:t>
+      </w:r>
+      <w:r>
+        <w:rPr>
+          <w:vertAlign w:val="subscript"/>
+        </w:rPr>
+        <w:t>X</w:t>
+      </w:r>
+      <w:r>
+        <w:t xml:space="preserve"> = 0.96 , W</w:t>
+      </w:r>
+      <w:r>
+        <w:rPr>
+          <w:vertAlign w:val="subscript"/>
+        </w:rPr>
+        <w:t>Y</w:t>
+      </w:r>
+      <w:r>
+        <w:t xml:space="preserve"> = 1 , </w:t>
+      </w:r>
+      <w:proofErr w:type="spellStart"/>
+      <w:r>
+        <w:t>W</w:t>
+      </w:r>
+      <w:r>
+        <w:rPr>
+          <w:vertAlign w:val="subscript"/>
+        </w:rPr>
+        <w:t>Bias</w:t>
+      </w:r>
+      <w:proofErr w:type="spellEnd"/>
+      <w:r>
+        <w:t xml:space="preserve"> = -1.7</w:t>
+      </w:r>
+    </w:p>
+    <w:p>
+      <w:r>
+        <w:tab/>
+        <w:t>Weights for B were W</w:t>
+      </w:r>
+      <w:r>
+        <w:rPr>
+          <w:vertAlign w:val="subscript"/>
+        </w:rPr>
+        <w:t>X</w:t>
+      </w:r>
+      <w:r>
+        <w:t xml:space="preserve"> = 1 , W</w:t>
+      </w:r>
+      <w:r>
+        <w:rPr>
+          <w:vertAlign w:val="subscript"/>
+        </w:rPr>
+        <w:t>Y</w:t>
+      </w:r>
+      <w:r>
+        <w:t xml:space="preserve"> = 1 , </w:t>
+      </w:r>
+      <w:proofErr w:type="spellStart"/>
+      <w:r>
+        <w:t>W</w:t>
+      </w:r>
+      <w:r>
+        <w:rPr>
+          <w:vertAlign w:val="subscript"/>
+        </w:rPr>
+        <w:t>Bias</w:t>
+      </w:r>
+      <w:proofErr w:type="spellEnd"/>
+      <w:r>
+        <w:t xml:space="preserve"> = -1.825</w:t>
+      </w:r>
+    </w:p>
+    <w:p>
+      <w:r>
+        <w:tab/>
+        <w:t>Weights for C were W</w:t>
+      </w:r>
+      <w:r>
+        <w:rPr>
+          <w:vertAlign w:val="subscript"/>
+        </w:rPr>
+        <w:t>X</w:t>
+      </w:r>
+      <w:r>
+        <w:t xml:space="preserve"> = 1.2 , W</w:t>
+      </w:r>
+      <w:r>
+        <w:rPr>
+          <w:vertAlign w:val="subscript"/>
+        </w:rPr>
+        <w:t>Y</w:t>
+      </w:r>
+      <w:r>
+        <w:t xml:space="preserve"> = 1 , </w:t>
+      </w:r>
+      <w:proofErr w:type="spellStart"/>
+      <w:r>
+        <w:t>W</w:t>
+      </w:r>
+      <w:r>
+        <w:rPr>
+          <w:vertAlign w:val="subscript"/>
+        </w:rPr>
+        <w:t>Bias</w:t>
+      </w:r>
+      <w:proofErr w:type="spellEnd"/>
+      <w:r>
+        <w:t xml:space="preserve"> = -2</w:t>
+      </w:r>
+    </w:p>
+    <w:p>
+      <w:r>
+        <w:tab/>
+        <w:t>Threshold was set to 0 for all three, where above 0 proved to be male.</w:t>
+      </w:r>
+    </w:p>
+    <w:p/>
+    <w:p>
+      <w:r>
+        <w:rPr>
+          <w:noProof/>
+        </w:rPr>
+        <w:drawing>
+          <wp:inline distT="0" distB="0" distL="0" distR="0" wp14:anchorId="43B5F8C8" wp14:editId="0AC2952F">
+            <wp:extent cx="2811021" cy="2476500"/>
+            <wp:effectExtent l="0" t="0" r="8890" b="0"/>
+            <wp:docPr id="2" name="Picture 2"/>
+            <wp:cNvGraphicFramePr>
+              <a:graphicFrameLocks xmlns:a="http://schemas.openxmlformats.org/drawingml/2006/main" noChangeAspect="1"/>
+            </wp:cNvGraphicFramePr>
+            <a:graphic xmlns:a="http://schemas.openxmlformats.org/drawingml/2006/main">
+              <a:graphicData uri="http://schemas.openxmlformats.org/drawingml/2006/picture">
+                <pic:pic xmlns:pic="http://schemas.openxmlformats.org/drawingml/2006/picture">
+                  <pic:nvPicPr>
+                    <pic:cNvPr id="1" name=""/>
+                    <pic:cNvPicPr/>
+                  </pic:nvPicPr>
+                  <pic:blipFill>
+                    <a:blip r:embed="rId12"/>
+                    <a:stretch>
+                      <a:fillRect/>
+                    </a:stretch>
+                  </pic:blipFill>
+                  <pic:spPr>
+                    <a:xfrm>
+                      <a:off x="0" y="0"/>
+                      <a:ext cx="2868993" cy="2527573"/>
+                    </a:xfrm>
+                    <a:prstGeom prst="rect">
+                      <a:avLst/>
+                    </a:prstGeom>
+                  </pic:spPr>
+                </pic:pic>
+              </a:graphicData>
+            </a:graphic>
+          </wp:inline>
+        </w:drawing>
+      </w:r>
+      <w:r>
+        <w:rPr>
+          <w:noProof/>
+        </w:rPr>
+        <w:drawing>
+          <wp:inline distT="0" distB="0" distL="0" distR="0" wp14:anchorId="6AD4E4DB" wp14:editId="045C96B4">
+            <wp:extent cx="2918460" cy="2520230"/>
+            <wp:effectExtent l="0" t="0" r="0" b="0"/>
+            <wp:docPr id="1" name="Picture 1"/>
+            <wp:cNvGraphicFramePr>
+              <a:graphicFrameLocks xmlns:a="http://schemas.openxmlformats.org/drawingml/2006/main" noChangeAspect="1"/>
+            </wp:cNvGraphicFramePr>
+            <a:graphic xmlns:a="http://schemas.openxmlformats.org/drawingml/2006/main">
+              <a:graphicData uri="http://schemas.openxmlformats.org/drawingml/2006/picture">
+                <pic:pic xmlns:pic="http://schemas.openxmlformats.org/drawingml/2006/picture">
+                  <pic:nvPicPr>
+                    <pic:cNvPr id="1" name=""/>
+                    <pic:cNvPicPr/>
+                  </pic:nvPicPr>
+                  <pic:blipFill>
+                    <a:blip r:embed="rId13"/>
+                    <a:stretch>
+                      <a:fillRect/>
+                    </a:stretch>
+                  </pic:blipFill>
+                  <pic:spPr>
+                    <a:xfrm>
+                      <a:off x="0" y="0"/>
+                      <a:ext cx="2946787" cy="2544691"/>
+                    </a:xfrm>
+                    <a:prstGeom prst="rect">
+                      <a:avLst/>
+                    </a:prstGeom>
+                  </pic:spPr>
+                </pic:pic>
+              </a:graphicData>
+            </a:graphic>
+          </wp:inline>
+        </w:drawing>
+      </w:r>
+    </w:p>
+    <w:p/>
+    <w:p>
+      <w:r>
+        <w:rPr>
+          <w:noProof/>
+        </w:rPr>
+        <w:drawing>
+          <wp:inline distT="0" distB="0" distL="0" distR="0" wp14:anchorId="1BF1FE5C" wp14:editId="1C1C4A28">
+            <wp:extent cx="2995073" cy="2407920"/>
+            <wp:effectExtent l="0" t="0" r="0" b="0"/>
+            <wp:docPr id="3" name="Picture 3"/>
+            <wp:cNvGraphicFramePr>
+              <a:graphicFrameLocks xmlns:a="http://schemas.openxmlformats.org/drawingml/2006/main" noChangeAspect="1"/>
+            </wp:cNvGraphicFramePr>
+            <a:graphic xmlns:a="http://schemas.openxmlformats.org/drawingml/2006/main">
+              <a:graphicData uri="http://schemas.openxmlformats.org/drawingml/2006/picture">
+                <pic:pic xmlns:pic="http://schemas.openxmlformats.org/drawingml/2006/picture">
+                  <pic:nvPicPr>
+                    <pic:cNvPr id="1" name=""/>
+                    <pic:cNvPicPr/>
+                  </pic:nvPicPr>
+                  <pic:blipFill>
+                    <a:blip r:embed="rId14"/>
+                    <a:stretch>
+                      <a:fillRect/>
+                    </a:stretch>
+                  </pic:blipFill>
+                  <pic:spPr>
+                    <a:xfrm>
+                      <a:off x="0" y="0"/>
                       <a:ext cx="3008050" cy="2418353"/>
                     </a:xfrm>
                     <a:prstGeom prst="rect">
@@ -130,11 +590,71 @@
           </wp:inline>
         </w:drawing>
       </w:r>
+    </w:p>
+    <w:p>
+      <w:r>
+        <w:br w:type="page"/>
+      </w:r>
+    </w:p>
+    <w:p>
+      <w:r>
+        <w:lastRenderedPageBreak/>
+        <w:br w:type="page"/>
+      </w:r>
+    </w:p>
+    <w:p/>
+    <w:p>
+      <w:r>
+        <w:t>PR1 ) B ) McCulloch-Pitts neurons</w:t>
+      </w:r>
       <w:bookmarkStart w:id="0" w:name="_GoBack"/>
       <w:bookmarkEnd w:id="0"/>
     </w:p>
+    <w:p/>
+    <w:p>
+      <w:r>
+        <w:rPr>
+          <w:noProof/>
+        </w:rPr>
+        <w:drawing>
+          <wp:inline distT="0" distB="0" distL="0" distR="0" wp14:anchorId="7206D478" wp14:editId="7E87B15A">
+            <wp:extent cx="5943600" cy="4615815"/>
+            <wp:effectExtent l="0" t="0" r="0" b="0"/>
+            <wp:docPr id="9" name="Picture 9"/>
+            <wp:cNvGraphicFramePr>
+              <a:graphicFrameLocks xmlns:a="http://schemas.openxmlformats.org/drawingml/2006/main" noChangeAspect="1"/>
+            </wp:cNvGraphicFramePr>
+            <a:graphic xmlns:a="http://schemas.openxmlformats.org/drawingml/2006/main">
+              <a:graphicData uri="http://schemas.openxmlformats.org/drawingml/2006/picture">
+                <pic:pic xmlns:pic="http://schemas.openxmlformats.org/drawingml/2006/picture">
+                  <pic:nvPicPr>
+                    <pic:cNvPr id="1" name=""/>
+                    <pic:cNvPicPr/>
+                  </pic:nvPicPr>
+                  <pic:blipFill>
+                    <a:blip r:embed="rId15"/>
+                    <a:stretch>
+                      <a:fillRect/>
+                    </a:stretch>
+                  </pic:blipFill>
+                  <pic:spPr>
+                    <a:xfrm>
+                      <a:off x="0" y="0"/>
+                      <a:ext cx="5943600" cy="4615815"/>
+                    </a:xfrm>
+                    <a:prstGeom prst="rect">
+                      <a:avLst/>
+                    </a:prstGeom>
+                  </pic:spPr>
+                </pic:pic>
+              </a:graphicData>
+            </a:graphic>
+          </wp:inline>
+        </w:drawing>
+      </w:r>
+    </w:p>
     <w:sectPr>
-      <w:headerReference w:type="default" r:id="rId10"/>
+      <w:headerReference w:type="default" r:id="rId16"/>
       <w:pgSz w:w="12240" w:h="15840"/>
       <w:pgMar w:top="1440" w:right="1440" w:bottom="1440" w:left="1440" w:header="720" w:footer="720" w:gutter="0"/>
       <w:cols w:space="720"/>
@@ -1037,7 +1557,7 @@
 </file>
 
 <file path=customXml/itemProps1.xml><?xml version="1.0" encoding="utf-8"?>
-<ds:datastoreItem xmlns:ds="http://schemas.openxmlformats.org/officeDocument/2006/customXml" ds:itemID="{C147CE01-CCEC-43DF-8859-08662FCC8BAD}">
+<ds:datastoreItem xmlns:ds="http://schemas.openxmlformats.org/officeDocument/2006/customXml" ds:itemID="{220342DA-7FC4-4929-BF0E-0A8B2BB004BB}">
   <ds:schemaRefs>
     <ds:schemaRef ds:uri="http://schemas.openxmlformats.org/officeDocument/2006/bibliography"/>
   </ds:schemaRefs>

</xml_diff>

<commit_message>
small change to top page. Yall need to sign it
</commit_message>
<xml_diff>
--- a/Project1Doc.docx
+++ b/Project1Doc.docx
@@ -2,6 +2,418 @@
 <file path=word/document.xml><?xml version="1.0" encoding="utf-8"?>
 <w:document xmlns:wpc="http://schemas.microsoft.com/office/word/2010/wordprocessingCanvas" xmlns:cx="http://schemas.microsoft.com/office/drawing/2014/chartex" xmlns:cx1="http://schemas.microsoft.com/office/drawing/2015/9/8/chartex" xmlns:cx2="http://schemas.microsoft.com/office/drawing/2015/10/21/chartex" xmlns:cx3="http://schemas.microsoft.com/office/drawing/2016/5/9/chartex" xmlns:cx4="http://schemas.microsoft.com/office/drawing/2016/5/10/chartex" xmlns:cx5="http://schemas.microsoft.com/office/drawing/2016/5/11/chartex" xmlns:cx6="http://schemas.microsoft.com/office/drawing/2016/5/12/chartex" xmlns:cx7="http://schemas.microsoft.com/office/drawing/2016/5/13/chartex" xmlns:cx8="http://schemas.microsoft.com/office/drawing/2016/5/14/chartex" xmlns:mc="http://schemas.openxmlformats.org/markup-compatibility/2006" xmlns:aink="http://schemas.microsoft.com/office/drawing/2016/ink" xmlns:am3d="http://schemas.microsoft.com/office/drawing/2017/model3d" xmlns:o="urn:schemas-microsoft-com:office:office" xmlns:r="http://schemas.openxmlformats.org/officeDocument/2006/relationships" xmlns:m="http://schemas.openxmlformats.org/officeDocument/2006/math" xmlns:v="urn:schemas-microsoft-com:vml" xmlns:wp14="http://schemas.microsoft.com/office/word/2010/wordprocessingDrawing" xmlns:wp="http://schemas.openxmlformats.org/drawingml/2006/wordprocessingDrawing" xmlns:w10="urn:schemas-microsoft-com:office:word" xmlns:w="http://schemas.openxmlformats.org/wordprocessingml/2006/main" xmlns:w14="http://schemas.microsoft.com/office/word/2010/wordml" xmlns:w15="http://schemas.microsoft.com/office/word/2012/wordml" xmlns:w16cid="http://schemas.microsoft.com/office/word/2016/wordml/cid" xmlns:w16se="http://schemas.microsoft.com/office/word/2015/wordml/symex" xmlns:wpg="http://schemas.microsoft.com/office/word/2010/wordprocessingGroup" xmlns:wpi="http://schemas.microsoft.com/office/word/2010/wordprocessingInk" xmlns:wne="http://schemas.microsoft.com/office/word/2006/wordml" xmlns:wps="http://schemas.microsoft.com/office/word/2010/wordprocessingShape" mc:Ignorable="w14 w15 w16se w16cid wp14">
   <w:body>
+    <w:p>
+      <w:pPr>
+        <w:rPr>
+          <w:b/>
+          <w:bCs/>
+          <w:i/>
+          <w:iCs/>
+        </w:rPr>
+      </w:pPr>
+      <w:r>
+        <w:rPr>
+          <w:b/>
+          <w:bCs/>
+          <w:i/>
+          <w:iCs/>
+        </w:rPr>
+        <w:t>CMSC 409: Artificial Intelligence</w:t>
+      </w:r>
+    </w:p>
+    <w:p>
+      <w:pPr>
+        <w:rPr>
+          <w:b/>
+          <w:bCs/>
+          <w:i/>
+          <w:iCs/>
+        </w:rPr>
+      </w:pPr>
+      <w:r>
+        <w:rPr>
+          <w:b/>
+          <w:bCs/>
+          <w:i/>
+          <w:iCs/>
+        </w:rPr>
+        <w:t>Project No. 1</w:t>
+      </w:r>
+    </w:p>
+    <w:p>
+      <w:pPr>
+        <w:rPr>
+          <w:b/>
+          <w:bCs/>
+        </w:rPr>
+      </w:pPr>
+      <w:r>
+        <w:rPr>
+          <w:b/>
+          <w:bCs/>
+        </w:rPr>
+        <w:t>Due Thursday, September 1217, 2019, noon</w:t>
+      </w:r>
+    </w:p>
+    <w:p>
+      <w:pPr>
+        <w:rPr>
+          <w:i/>
+          <w:iCs/>
+        </w:rPr>
+      </w:pPr>
+      <w:r>
+        <w:rPr>
+          <w:i/>
+          <w:iCs/>
+        </w:rPr>
+        <w:t>Student certification:</w:t>
+      </w:r>
+    </w:p>
+    <w:p>
+      <w:pPr>
+        <w:rPr>
+          <w:i/>
+          <w:iCs/>
+        </w:rPr>
+      </w:pPr>
+      <w:r>
+        <w:rPr>
+          <w:i/>
+          <w:iCs/>
+        </w:rPr>
+        <w:t>Team member 1:</w:t>
+      </w:r>
+      <w:r>
+        <w:rPr>
+          <w:i/>
+          <w:iCs/>
+        </w:rPr>
+        <w:t xml:space="preserve"> </w:t>
+      </w:r>
+    </w:p>
+    <w:p>
+      <w:pPr>
+        <w:rPr>
+          <w:i/>
+          <w:iCs/>
+        </w:rPr>
+      </w:pPr>
+      <w:r>
+        <w:rPr>
+          <w:i/>
+          <w:iCs/>
+        </w:rPr>
+        <w:t xml:space="preserve">Print Name:         </w:t>
+      </w:r>
+      <w:r>
+        <w:rPr>
+          <w:i/>
+          <w:iCs/>
+        </w:rPr>
+        <w:t>Peter George</w:t>
+      </w:r>
+      <w:r>
+        <w:rPr>
+          <w:i/>
+          <w:iCs/>
+          <w:u w:val="single"/>
+        </w:rPr>
+        <w:t xml:space="preserve">                                                                          </w:t>
+      </w:r>
+    </w:p>
+    <w:p>
+      <w:pPr>
+        <w:rPr>
+          <w:i/>
+          <w:iCs/>
+        </w:rPr>
+      </w:pPr>
+      <w:r>
+        <w:rPr>
+          <w:i/>
+          <w:iCs/>
+        </w:rPr>
+        <w:t xml:space="preserve">Date: </w:t>
+      </w:r>
+      <w:r>
+        <w:rPr>
+          <w:i/>
+          <w:iCs/>
+          <w:u w:val="single"/>
+        </w:rPr>
+        <w:t xml:space="preserve">             </w:t>
+      </w:r>
+      <w:r>
+        <w:rPr>
+          <w:i/>
+          <w:iCs/>
+          <w:u w:val="single"/>
+        </w:rPr>
+        <w:t>09/16/2019</w:t>
+      </w:r>
+      <w:r>
+        <w:rPr>
+          <w:i/>
+          <w:iCs/>
+          <w:u w:val="single"/>
+        </w:rPr>
+        <w:t xml:space="preserve">                         </w:t>
+      </w:r>
+    </w:p>
+    <w:p>
+      <w:pPr>
+        <w:rPr>
+          <w:iCs/>
+        </w:rPr>
+      </w:pPr>
+      <w:r>
+        <w:rPr>
+          <w:i/>
+          <w:iCs/>
+        </w:rPr>
+        <w:t xml:space="preserve">I have contributed by doing the following: </w:t>
+      </w:r>
+      <w:r>
+        <w:rPr>
+          <w:iCs/>
+        </w:rPr>
+        <w:t>Wrote the code in python 3 to import the data and graph it, wrote the line formulas, did the neurons for the equations, with their weights and thresholds.  Special thanks to Daniel Webster for introducing me to Pandas.</w:t>
+      </w:r>
+    </w:p>
+    <w:p>
+      <w:pPr>
+        <w:rPr>
+          <w:i/>
+          <w:iCs/>
+        </w:rPr>
+      </w:pPr>
+      <w:r>
+        <w:rPr>
+          <w:i/>
+          <w:iCs/>
+        </w:rPr>
+        <w:t>Signed:</w:t>
+      </w:r>
+      <w:r>
+        <w:rPr>
+          <w:i/>
+          <w:iCs/>
+        </w:rPr>
+        <w:t xml:space="preserve">  </w:t>
+      </w:r>
+      <w:r>
+        <w:rPr>
+          <w:i/>
+          <w:iCs/>
+        </w:rPr>
+        <w:tab/>
+      </w:r>
+      <w:r>
+        <w:rPr>
+          <w:i/>
+          <w:iCs/>
+        </w:rPr>
+        <w:tab/>
+      </w:r>
+      <w:r>
+        <w:rPr>
+          <w:i/>
+          <w:iCs/>
+        </w:rPr>
+        <w:t xml:space="preserve"> </w:t>
+      </w:r>
+      <w:r>
+        <w:rPr>
+          <w:noProof/>
+        </w:rPr>
+        <w:drawing>
+          <wp:inline distT="0" distB="0" distL="0" distR="0" wp14:anchorId="4E698AFC" wp14:editId="7D5F115D">
+            <wp:extent cx="1569720" cy="393270"/>
+            <wp:effectExtent l="0" t="0" r="0" b="6985"/>
+            <wp:docPr id="10" name="Picture 10"/>
+            <wp:cNvGraphicFramePr>
+              <a:graphicFrameLocks xmlns:a="http://schemas.openxmlformats.org/drawingml/2006/main" noChangeAspect="1"/>
+            </wp:cNvGraphicFramePr>
+            <a:graphic xmlns:a="http://schemas.openxmlformats.org/drawingml/2006/main">
+              <a:graphicData uri="http://schemas.openxmlformats.org/drawingml/2006/picture">
+                <pic:pic xmlns:pic="http://schemas.openxmlformats.org/drawingml/2006/picture">
+                  <pic:nvPicPr>
+                    <pic:cNvPr id="1" name=""/>
+                    <pic:cNvPicPr/>
+                  </pic:nvPicPr>
+                  <pic:blipFill>
+                    <a:blip r:embed="rId7"/>
+                    <a:stretch>
+                      <a:fillRect/>
+                    </a:stretch>
+                  </pic:blipFill>
+                  <pic:spPr>
+                    <a:xfrm>
+                      <a:off x="0" y="0"/>
+                      <a:ext cx="1654714" cy="414564"/>
+                    </a:xfrm>
+                    <a:prstGeom prst="rect">
+                      <a:avLst/>
+                    </a:prstGeom>
+                  </pic:spPr>
+                </pic:pic>
+              </a:graphicData>
+            </a:graphic>
+          </wp:inline>
+        </w:drawing>
+      </w:r>
+      <w:bookmarkStart w:id="0" w:name="_GoBack"/>
+      <w:bookmarkEnd w:id="0"/>
+    </w:p>
+    <w:p>
+      <w:pPr>
+        <w:rPr>
+          <w:i/>
+          <w:iCs/>
+        </w:rPr>
+      </w:pPr>
+    </w:p>
+    <w:p>
+      <w:pPr>
+        <w:rPr>
+          <w:i/>
+          <w:iCs/>
+        </w:rPr>
+      </w:pPr>
+      <w:r>
+        <w:rPr>
+          <w:i/>
+          <w:iCs/>
+        </w:rPr>
+        <w:t xml:space="preserve">Team member 2: </w:t>
+      </w:r>
+    </w:p>
+    <w:p>
+      <w:pPr>
+        <w:rPr>
+          <w:i/>
+          <w:iCs/>
+        </w:rPr>
+      </w:pPr>
+      <w:r>
+        <w:rPr>
+          <w:i/>
+          <w:iCs/>
+        </w:rPr>
+        <w:t>Print Name:</w:t>
+      </w:r>
+    </w:p>
+    <w:p>
+      <w:pPr>
+        <w:rPr>
+          <w:i/>
+          <w:iCs/>
+        </w:rPr>
+      </w:pPr>
+      <w:r>
+        <w:rPr>
+          <w:i/>
+          <w:iCs/>
+        </w:rPr>
+        <w:t>I have contributed by doing the following:</w:t>
+      </w:r>
+    </w:p>
+    <w:p>
+      <w:pPr>
+        <w:rPr>
+          <w:i/>
+          <w:iCs/>
+        </w:rPr>
+      </w:pPr>
+      <w:r>
+        <w:rPr>
+          <w:i/>
+          <w:iCs/>
+        </w:rPr>
+        <w:t xml:space="preserve"> Signed:</w:t>
+      </w:r>
+    </w:p>
+    <w:p>
+      <w:pPr>
+        <w:rPr>
+          <w:i/>
+          <w:iCs/>
+        </w:rPr>
+      </w:pPr>
+      <w:r>
+        <w:rPr>
+          <w:i/>
+          <w:iCs/>
+        </w:rPr>
+        <w:t xml:space="preserve"> </w:t>
+      </w:r>
+    </w:p>
+    <w:p>
+      <w:pPr>
+        <w:rPr>
+          <w:i/>
+          <w:iCs/>
+        </w:rPr>
+      </w:pPr>
+      <w:r>
+        <w:rPr>
+          <w:i/>
+          <w:iCs/>
+        </w:rPr>
+        <w:t xml:space="preserve">Team member 3: </w:t>
+      </w:r>
+    </w:p>
+    <w:p>
+      <w:pPr>
+        <w:rPr>
+          <w:i/>
+          <w:iCs/>
+        </w:rPr>
+      </w:pPr>
+      <w:r>
+        <w:rPr>
+          <w:i/>
+          <w:iCs/>
+        </w:rPr>
+        <w:t>Print Name:</w:t>
+      </w:r>
+    </w:p>
+    <w:p>
+      <w:pPr>
+        <w:rPr>
+          <w:i/>
+          <w:iCs/>
+        </w:rPr>
+      </w:pPr>
+      <w:r>
+        <w:rPr>
+          <w:i/>
+          <w:iCs/>
+        </w:rPr>
+        <w:t>I have contributed by doing the following:</w:t>
+      </w:r>
+    </w:p>
+    <w:p>
+      <w:pPr>
+        <w:rPr>
+          <w:i/>
+          <w:iCs/>
+        </w:rPr>
+      </w:pPr>
+      <w:r>
+        <w:rPr>
+          <w:i/>
+          <w:iCs/>
+        </w:rPr>
+        <w:t xml:space="preserve"> Signed: </w:t>
+      </w:r>
+    </w:p>
+    <w:p>
+      <w:r>
+        <w:br w:type="page"/>
+      </w:r>
+    </w:p>
     <w:p/>
     <w:p>
       <w:r>
@@ -32,7 +444,7 @@
                     <pic:cNvPicPr/>
                   </pic:nvPicPr>
                   <pic:blipFill>
-                    <a:blip r:embed="rId7">
+                    <a:blip r:embed="rId8">
                       <a:extLst>
                         <a:ext uri="{28A0092B-C50C-407E-A947-70E740481C1C}">
                           <a14:useLocalDpi xmlns:a14="http://schemas.microsoft.com/office/drawing/2010/main" val="0"/>
@@ -92,7 +504,7 @@
                     <pic:cNvPicPr/>
                   </pic:nvPicPr>
                   <pic:blipFill>
-                    <a:blip r:embed="rId8">
+                    <a:blip r:embed="rId9">
                       <a:extLst>
                         <a:ext uri="{28A0092B-C50C-407E-A947-70E740481C1C}">
                           <a14:useLocalDpi xmlns:a14="http://schemas.microsoft.com/office/drawing/2010/main" val="0"/>
@@ -185,7 +597,7 @@
                     <pic:cNvPicPr/>
                   </pic:nvPicPr>
                   <pic:blipFill>
-                    <a:blip r:embed="rId9"/>
+                    <a:blip r:embed="rId10"/>
                     <a:stretch>
                       <a:fillRect/>
                     </a:stretch>
@@ -242,60 +654,6 @@
             <wp:extent cx="3321685" cy="2179307"/>
             <wp:effectExtent l="0" t="0" r="0" b="0"/>
             <wp:docPr id="7" name="Picture 7"/>
-            <wp:cNvGraphicFramePr>
-              <a:graphicFrameLocks xmlns:a="http://schemas.openxmlformats.org/drawingml/2006/main" noChangeAspect="1"/>
-            </wp:cNvGraphicFramePr>
-            <a:graphic xmlns:a="http://schemas.openxmlformats.org/drawingml/2006/main">
-              <a:graphicData uri="http://schemas.openxmlformats.org/drawingml/2006/picture">
-                <pic:pic xmlns:pic="http://schemas.openxmlformats.org/drawingml/2006/picture">
-                  <pic:nvPicPr>
-                    <pic:cNvPr id="1" name=""/>
-                    <pic:cNvPicPr/>
-                  </pic:nvPicPr>
-                  <pic:blipFill>
-                    <a:blip r:embed="rId10"/>
-                    <a:stretch>
-                      <a:fillRect/>
-                    </a:stretch>
-                  </pic:blipFill>
-                  <pic:spPr>
-                    <a:xfrm>
-                      <a:off x="0" y="0"/>
-                      <a:ext cx="3365157" cy="2207828"/>
-                    </a:xfrm>
-                    <a:prstGeom prst="rect">
-                      <a:avLst/>
-                    </a:prstGeom>
-                  </pic:spPr>
-                </pic:pic>
-              </a:graphicData>
-            </a:graphic>
-          </wp:inline>
-        </w:drawing>
-      </w:r>
-    </w:p>
-    <w:p>
-      <w:r>
-        <w:t xml:space="preserve">Data Model C from groupC.txt uses line </w:t>
-      </w:r>
-      <w:r>
-        <w:rPr>
-          <w:b/>
-        </w:rPr>
-        <w:t xml:space="preserve"> Y = (-1.2)X + 2  </w:t>
-      </w:r>
-      <w:r>
-        <w:t>with normalized data</w:t>
-      </w:r>
-      <w:r>
-        <w:rPr>
-          <w:noProof/>
-        </w:rPr>
-        <w:drawing>
-          <wp:inline distT="0" distB="0" distL="0" distR="0" wp14:anchorId="53755B9A" wp14:editId="5D40969D">
-            <wp:extent cx="3390900" cy="2224717"/>
-            <wp:effectExtent l="0" t="0" r="0" b="4445"/>
-            <wp:docPr id="8" name="Picture 8"/>
             <wp:cNvGraphicFramePr>
               <a:graphicFrameLocks xmlns:a="http://schemas.openxmlformats.org/drawingml/2006/main" noChangeAspect="1"/>
             </wp:cNvGraphicFramePr>
@@ -315,7 +673,7 @@
                   <pic:spPr>
                     <a:xfrm>
                       <a:off x="0" y="0"/>
-                      <a:ext cx="3483224" cy="2285289"/>
+                      <a:ext cx="3365157" cy="2207828"/>
                     </a:xfrm>
                     <a:prstGeom prst="rect">
                       <a:avLst/>
@@ -327,155 +685,29 @@
           </wp:inline>
         </w:drawing>
       </w:r>
-      <w:r>
-        <w:br w:type="page"/>
-      </w:r>
-    </w:p>
-    <w:p/>
-    <w:p>
-      <w:pPr>
+    </w:p>
+    <w:p>
+      <w:r>
+        <w:t xml:space="preserve">Data Model C from groupC.txt uses line </w:t>
+      </w:r>
+      <w:r>
         <w:rPr>
           <w:b/>
         </w:rPr>
-      </w:pPr>
-      <w:r>
-        <w:rPr>
-          <w:b/>
-        </w:rPr>
-        <w:t xml:space="preserve">3B) </w:t>
-      </w:r>
-    </w:p>
-    <w:p>
-      <w:r>
-        <w:tab/>
-        <w:t>Weights for A were W</w:t>
-      </w:r>
-      <w:r>
-        <w:rPr>
-          <w:vertAlign w:val="subscript"/>
-        </w:rPr>
-        <w:t>X</w:t>
-      </w:r>
-      <w:r>
-        <w:t xml:space="preserve"> = 0.96 , W</w:t>
-      </w:r>
-      <w:r>
-        <w:rPr>
-          <w:vertAlign w:val="subscript"/>
-        </w:rPr>
-        <w:t>Y</w:t>
-      </w:r>
-      <w:r>
-        <w:t xml:space="preserve"> = 1 , </w:t>
-      </w:r>
-      <w:proofErr w:type="spellStart"/>
-      <w:r>
-        <w:t>W</w:t>
-      </w:r>
-      <w:r>
-        <w:rPr>
-          <w:vertAlign w:val="subscript"/>
-        </w:rPr>
-        <w:t>Bias</w:t>
-      </w:r>
-      <w:proofErr w:type="spellEnd"/>
-      <w:r>
-        <w:t xml:space="preserve"> = -1.7</w:t>
-      </w:r>
-    </w:p>
-    <w:p>
-      <w:r>
-        <w:tab/>
-        <w:t>Weights for B were W</w:t>
-      </w:r>
-      <w:r>
-        <w:rPr>
-          <w:vertAlign w:val="subscript"/>
-        </w:rPr>
-        <w:t>X</w:t>
-      </w:r>
-      <w:r>
-        <w:t xml:space="preserve"> = 1 , W</w:t>
-      </w:r>
-      <w:r>
-        <w:rPr>
-          <w:vertAlign w:val="subscript"/>
-        </w:rPr>
-        <w:t>Y</w:t>
-      </w:r>
-      <w:r>
-        <w:t xml:space="preserve"> = 1 , </w:t>
-      </w:r>
-      <w:proofErr w:type="spellStart"/>
-      <w:r>
-        <w:t>W</w:t>
-      </w:r>
-      <w:r>
-        <w:rPr>
-          <w:vertAlign w:val="subscript"/>
-        </w:rPr>
-        <w:t>Bias</w:t>
-      </w:r>
-      <w:proofErr w:type="spellEnd"/>
-      <w:r>
-        <w:t xml:space="preserve"> = -1.825</w:t>
-      </w:r>
-    </w:p>
-    <w:p>
-      <w:r>
-        <w:tab/>
-        <w:t>Weights for C were W</w:t>
-      </w:r>
-      <w:r>
-        <w:rPr>
-          <w:vertAlign w:val="subscript"/>
-        </w:rPr>
-        <w:t>X</w:t>
-      </w:r>
-      <w:r>
-        <w:t xml:space="preserve"> = 1.2 , W</w:t>
-      </w:r>
-      <w:r>
-        <w:rPr>
-          <w:vertAlign w:val="subscript"/>
-        </w:rPr>
-        <w:t>Y</w:t>
-      </w:r>
-      <w:r>
-        <w:t xml:space="preserve"> = 1 , </w:t>
-      </w:r>
-      <w:proofErr w:type="spellStart"/>
-      <w:r>
-        <w:t>W</w:t>
-      </w:r>
-      <w:r>
-        <w:rPr>
-          <w:vertAlign w:val="subscript"/>
-        </w:rPr>
-        <w:t>Bias</w:t>
-      </w:r>
-      <w:proofErr w:type="spellEnd"/>
-      <w:r>
-        <w:t xml:space="preserve"> = -2</w:t>
-      </w:r>
-    </w:p>
-    <w:p>
-      <w:r>
-        <w:tab/>
-        <w:t>Threshold was set to 0 for all three, where above 0 proved to be male.</w:t>
-      </w:r>
-    </w:p>
-    <w:p/>
-    <w:p>
+        <w:t xml:space="preserve"> Y = (-1.2)X + 2  </w:t>
+      </w:r>
+      <w:r>
+        <w:t>with normalized data</w:t>
+      </w:r>
       <w:r>
         <w:rPr>
           <w:noProof/>
         </w:rPr>
         <w:drawing>
-          <wp:inline distT="0" distB="0" distL="0" distR="0" wp14:anchorId="43B5F8C8" wp14:editId="0AC2952F">
-            <wp:extent cx="2811021" cy="2476500"/>
-            <wp:effectExtent l="0" t="0" r="8890" b="0"/>
-            <wp:docPr id="2" name="Picture 2"/>
+          <wp:inline distT="0" distB="0" distL="0" distR="0" wp14:anchorId="53755B9A" wp14:editId="5D40969D">
+            <wp:extent cx="3390900" cy="2224717"/>
+            <wp:effectExtent l="0" t="0" r="0" b="4445"/>
+            <wp:docPr id="8" name="Picture 8"/>
             <wp:cNvGraphicFramePr>
               <a:graphicFrameLocks xmlns:a="http://schemas.openxmlformats.org/drawingml/2006/main" noChangeAspect="1"/>
             </wp:cNvGraphicFramePr>
@@ -495,7 +727,7 @@
                   <pic:spPr>
                     <a:xfrm>
                       <a:off x="0" y="0"/>
-                      <a:ext cx="2868993" cy="2527573"/>
+                      <a:ext cx="3483224" cy="2285289"/>
                     </a:xfrm>
                     <a:prstGeom prst="rect">
                       <a:avLst/>
@@ -508,14 +740,154 @@
         </w:drawing>
       </w:r>
       <w:r>
+        <w:br w:type="page"/>
+      </w:r>
+    </w:p>
+    <w:p/>
+    <w:p>
+      <w:pPr>
+        <w:rPr>
+          <w:b/>
+        </w:rPr>
+      </w:pPr>
+      <w:r>
+        <w:rPr>
+          <w:b/>
+        </w:rPr>
+        <w:t xml:space="preserve">3B) </w:t>
+      </w:r>
+    </w:p>
+    <w:p>
+      <w:r>
+        <w:tab/>
+        <w:t>Weights for A were W</w:t>
+      </w:r>
+      <w:r>
+        <w:rPr>
+          <w:vertAlign w:val="subscript"/>
+        </w:rPr>
+        <w:t>X</w:t>
+      </w:r>
+      <w:r>
+        <w:t xml:space="preserve"> = 0.96 , W</w:t>
+      </w:r>
+      <w:r>
+        <w:rPr>
+          <w:vertAlign w:val="subscript"/>
+        </w:rPr>
+        <w:t>Y</w:t>
+      </w:r>
+      <w:r>
+        <w:t xml:space="preserve"> = 1 , </w:t>
+      </w:r>
+      <w:proofErr w:type="spellStart"/>
+      <w:r>
+        <w:t>W</w:t>
+      </w:r>
+      <w:r>
+        <w:rPr>
+          <w:vertAlign w:val="subscript"/>
+        </w:rPr>
+        <w:t>Bias</w:t>
+      </w:r>
+      <w:proofErr w:type="spellEnd"/>
+      <w:r>
+        <w:t xml:space="preserve"> = -1.7</w:t>
+      </w:r>
+    </w:p>
+    <w:p>
+      <w:r>
+        <w:tab/>
+        <w:t>Weights for B were W</w:t>
+      </w:r>
+      <w:r>
+        <w:rPr>
+          <w:vertAlign w:val="subscript"/>
+        </w:rPr>
+        <w:t>X</w:t>
+      </w:r>
+      <w:r>
+        <w:t xml:space="preserve"> = 1 , W</w:t>
+      </w:r>
+      <w:r>
+        <w:rPr>
+          <w:vertAlign w:val="subscript"/>
+        </w:rPr>
+        <w:t>Y</w:t>
+      </w:r>
+      <w:r>
+        <w:t xml:space="preserve"> = 1 , </w:t>
+      </w:r>
+      <w:proofErr w:type="spellStart"/>
+      <w:r>
+        <w:t>W</w:t>
+      </w:r>
+      <w:r>
+        <w:rPr>
+          <w:vertAlign w:val="subscript"/>
+        </w:rPr>
+        <w:t>Bias</w:t>
+      </w:r>
+      <w:proofErr w:type="spellEnd"/>
+      <w:r>
+        <w:t xml:space="preserve"> = -1.825</w:t>
+      </w:r>
+    </w:p>
+    <w:p>
+      <w:r>
+        <w:tab/>
+        <w:t>Weights for C were W</w:t>
+      </w:r>
+      <w:r>
+        <w:rPr>
+          <w:vertAlign w:val="subscript"/>
+        </w:rPr>
+        <w:t>X</w:t>
+      </w:r>
+      <w:r>
+        <w:t xml:space="preserve"> = 1.2 , W</w:t>
+      </w:r>
+      <w:r>
+        <w:rPr>
+          <w:vertAlign w:val="subscript"/>
+        </w:rPr>
+        <w:t>Y</w:t>
+      </w:r>
+      <w:r>
+        <w:t xml:space="preserve"> = 1 , </w:t>
+      </w:r>
+      <w:proofErr w:type="spellStart"/>
+      <w:r>
+        <w:t>W</w:t>
+      </w:r>
+      <w:r>
+        <w:rPr>
+          <w:vertAlign w:val="subscript"/>
+        </w:rPr>
+        <w:t>Bias</w:t>
+      </w:r>
+      <w:proofErr w:type="spellEnd"/>
+      <w:r>
+        <w:t xml:space="preserve"> = -2</w:t>
+      </w:r>
+    </w:p>
+    <w:p>
+      <w:r>
+        <w:tab/>
+        <w:t>Threshold was set to 0 for all three, where above 0 proved to be male.</w:t>
+      </w:r>
+    </w:p>
+    <w:p/>
+    <w:p>
+      <w:r>
         <w:rPr>
           <w:noProof/>
         </w:rPr>
         <w:drawing>
-          <wp:inline distT="0" distB="0" distL="0" distR="0" wp14:anchorId="6AD4E4DB" wp14:editId="045C96B4">
-            <wp:extent cx="2918460" cy="2520230"/>
-            <wp:effectExtent l="0" t="0" r="0" b="0"/>
-            <wp:docPr id="1" name="Picture 1"/>
+          <wp:inline distT="0" distB="0" distL="0" distR="0" wp14:anchorId="43B5F8C8" wp14:editId="0AC2952F">
+            <wp:extent cx="2811021" cy="2476500"/>
+            <wp:effectExtent l="0" t="0" r="8890" b="0"/>
+            <wp:docPr id="2" name="Picture 2"/>
             <wp:cNvGraphicFramePr>
               <a:graphicFrameLocks xmlns:a="http://schemas.openxmlformats.org/drawingml/2006/main" noChangeAspect="1"/>
             </wp:cNvGraphicFramePr>
@@ -535,7 +907,7 @@
                   <pic:spPr>
                     <a:xfrm>
                       <a:off x="0" y="0"/>
-                      <a:ext cx="2946787" cy="2544691"/>
+                      <a:ext cx="2868993" cy="2527573"/>
                     </a:xfrm>
                     <a:prstGeom prst="rect">
                       <a:avLst/>
@@ -547,18 +919,15 @@
           </wp:inline>
         </w:drawing>
       </w:r>
-    </w:p>
-    <w:p/>
-    <w:p>
       <w:r>
         <w:rPr>
           <w:noProof/>
         </w:rPr>
         <w:drawing>
-          <wp:inline distT="0" distB="0" distL="0" distR="0" wp14:anchorId="1BF1FE5C" wp14:editId="1C1C4A28">
-            <wp:extent cx="2995073" cy="2407920"/>
+          <wp:inline distT="0" distB="0" distL="0" distR="0" wp14:anchorId="6AD4E4DB" wp14:editId="045C96B4">
+            <wp:extent cx="2918460" cy="2520230"/>
             <wp:effectExtent l="0" t="0" r="0" b="0"/>
-            <wp:docPr id="3" name="Picture 3"/>
+            <wp:docPr id="1" name="Picture 1"/>
             <wp:cNvGraphicFramePr>
               <a:graphicFrameLocks xmlns:a="http://schemas.openxmlformats.org/drawingml/2006/main" noChangeAspect="1"/>
             </wp:cNvGraphicFramePr>
@@ -578,7 +947,7 @@
                   <pic:spPr>
                     <a:xfrm>
                       <a:off x="0" y="0"/>
-                      <a:ext cx="3008050" cy="2418353"/>
+                      <a:ext cx="2946787" cy="2544691"/>
                     </a:xfrm>
                     <a:prstGeom prst="rect">
                       <a:avLst/>
@@ -591,36 +960,17 @@
         </w:drawing>
       </w:r>
     </w:p>
-    <w:p>
-      <w:r>
-        <w:br w:type="page"/>
-      </w:r>
-    </w:p>
-    <w:p>
-      <w:r>
-        <w:lastRenderedPageBreak/>
-        <w:br w:type="page"/>
-      </w:r>
-    </w:p>
     <w:p/>
     <w:p>
       <w:r>
-        <w:t>PR1 ) B ) McCulloch-Pitts neurons</w:t>
-      </w:r>
-      <w:bookmarkStart w:id="0" w:name="_GoBack"/>
-      <w:bookmarkEnd w:id="0"/>
-    </w:p>
-    <w:p/>
-    <w:p>
-      <w:r>
         <w:rPr>
           <w:noProof/>
         </w:rPr>
         <w:drawing>
-          <wp:inline distT="0" distB="0" distL="0" distR="0" wp14:anchorId="7206D478" wp14:editId="7E87B15A">
-            <wp:extent cx="5943600" cy="4615815"/>
+          <wp:inline distT="0" distB="0" distL="0" distR="0" wp14:anchorId="1BF1FE5C" wp14:editId="1C1C4A28">
+            <wp:extent cx="2995073" cy="2407920"/>
             <wp:effectExtent l="0" t="0" r="0" b="0"/>
-            <wp:docPr id="9" name="Picture 9"/>
+            <wp:docPr id="3" name="Picture 3"/>
             <wp:cNvGraphicFramePr>
               <a:graphicFrameLocks xmlns:a="http://schemas.openxmlformats.org/drawingml/2006/main" noChangeAspect="1"/>
             </wp:cNvGraphicFramePr>
@@ -640,6 +990,66 @@
                   <pic:spPr>
                     <a:xfrm>
                       <a:off x="0" y="0"/>
+                      <a:ext cx="3008050" cy="2418353"/>
+                    </a:xfrm>
+                    <a:prstGeom prst="rect">
+                      <a:avLst/>
+                    </a:prstGeom>
+                  </pic:spPr>
+                </pic:pic>
+              </a:graphicData>
+            </a:graphic>
+          </wp:inline>
+        </w:drawing>
+      </w:r>
+    </w:p>
+    <w:p>
+      <w:r>
+        <w:br w:type="page"/>
+      </w:r>
+    </w:p>
+    <w:p>
+      <w:r>
+        <w:lastRenderedPageBreak/>
+        <w:br w:type="page"/>
+      </w:r>
+    </w:p>
+    <w:p/>
+    <w:p>
+      <w:r>
+        <w:t>PR1 ) B ) McCulloch-Pitts neurons</w:t>
+      </w:r>
+    </w:p>
+    <w:p/>
+    <w:p>
+      <w:r>
+        <w:rPr>
+          <w:noProof/>
+        </w:rPr>
+        <w:drawing>
+          <wp:inline distT="0" distB="0" distL="0" distR="0" wp14:anchorId="7206D478" wp14:editId="7E87B15A">
+            <wp:extent cx="5943600" cy="4615815"/>
+            <wp:effectExtent l="0" t="0" r="0" b="0"/>
+            <wp:docPr id="9" name="Picture 9"/>
+            <wp:cNvGraphicFramePr>
+              <a:graphicFrameLocks xmlns:a="http://schemas.openxmlformats.org/drawingml/2006/main" noChangeAspect="1"/>
+            </wp:cNvGraphicFramePr>
+            <a:graphic xmlns:a="http://schemas.openxmlformats.org/drawingml/2006/main">
+              <a:graphicData uri="http://schemas.openxmlformats.org/drawingml/2006/picture">
+                <pic:pic xmlns:pic="http://schemas.openxmlformats.org/drawingml/2006/picture">
+                  <pic:nvPicPr>
+                    <pic:cNvPr id="1" name=""/>
+                    <pic:cNvPicPr/>
+                  </pic:nvPicPr>
+                  <pic:blipFill>
+                    <a:blip r:embed="rId16"/>
+                    <a:stretch>
+                      <a:fillRect/>
+                    </a:stretch>
+                  </pic:blipFill>
+                  <pic:spPr>
+                    <a:xfrm>
+                      <a:off x="0" y="0"/>
                       <a:ext cx="5943600" cy="4615815"/>
                     </a:xfrm>
                     <a:prstGeom prst="rect">
@@ -654,7 +1064,7 @@
       </w:r>
     </w:p>
     <w:sectPr>
-      <w:headerReference w:type="default" r:id="rId16"/>
+      <w:headerReference w:type="default" r:id="rId17"/>
       <w:pgSz w:w="12240" w:h="15840"/>
       <w:pgMar w:top="1440" w:right="1440" w:bottom="1440" w:left="1440" w:header="720" w:footer="720" w:gutter="0"/>
       <w:cols w:space="720"/>
@@ -1156,7 +1566,6 @@
   <w:style w:type="character" w:default="1" w:styleId="DefaultParagraphFont">
     <w:name w:val="Default Paragraph Font"/>
     <w:uiPriority w:val="1"/>
-    <w:semiHidden/>
     <w:unhideWhenUsed/>
   </w:style>
   <w:style w:type="table" w:default="1" w:styleId="TableNormal">
@@ -1557,7 +1966,7 @@
 </file>
 
 <file path=customXml/itemProps1.xml><?xml version="1.0" encoding="utf-8"?>
-<ds:datastoreItem xmlns:ds="http://schemas.openxmlformats.org/officeDocument/2006/customXml" ds:itemID="{220342DA-7FC4-4929-BF0E-0A8B2BB004BB}">
+<ds:datastoreItem xmlns:ds="http://schemas.openxmlformats.org/officeDocument/2006/customXml" ds:itemID="{A2072159-5850-4441-8C2C-61CDDF7D0C84}">
   <ds:schemaRefs>
     <ds:schemaRef ds:uri="http://schemas.openxmlformats.org/officeDocument/2006/bibliography"/>
   </ds:schemaRefs>

</xml_diff>